<commit_message>
Uradjen Insecure direkt reference pretnja...
</commit_message>
<xml_diff>
--- a/OWASP_TOP_10 6-4.docx
+++ b/OWASP_TOP_10 6-4.docx
@@ -91,7 +91,6 @@
           <w:rFonts w:ascii="Times New Roman" w:hAnsi="Times New Roman" w:cs="Times New Roman"/>
           <w:sz w:val="24"/>
           <w:szCs w:val="28"/>
-          <w:lang/>
         </w:rPr>
       </w:pPr>
     </w:p>
@@ -123,10 +122,11 @@
         <w:adjustRightInd w:val="0"/>
         <w:spacing w:after="0" w:line="240" w:lineRule="auto"/>
         <w:rPr>
-          <w:rFonts w:eastAsia="ProximaNova-Regular" w:cs="ProximaNova-Regular"/>
-          <w:color w:val="202729"/>
-          <w:sz w:val="24"/>
-          <w:szCs w:val="24"/>
+          <w:rFonts w:ascii="Times New Roman" w:eastAsia="ProximaNova-Regular" w:hAnsi="Times New Roman" w:cs="Times New Roman"/>
+          <w:color w:val="202729"/>
+          <w:sz w:val="24"/>
+          <w:szCs w:val="28"/>
+          <w:lang/>
         </w:rPr>
       </w:pPr>
       <w:r>
@@ -141,22 +141,153 @@
       </w:r>
       <w:r>
         <w:rPr>
-          <w:rFonts w:eastAsia="ProximaNova-Regular" w:cs="ProximaNova-Regular"/>
-          <w:b/>
-          <w:color w:val="202729"/>
-          <w:sz w:val="24"/>
-          <w:szCs w:val="24"/>
-        </w:rPr>
-        <w:t xml:space="preserve">RESENO </w:t>
-      </w:r>
-      <w:r>
-        <w:rPr>
-          <w:rFonts w:eastAsia="ProximaNova-Regular" w:cs="ProximaNova-Regular"/>
-          <w:color w:val="202729"/>
-          <w:sz w:val="24"/>
-          <w:szCs w:val="24"/>
-        </w:rPr>
-        <w:t>Reference korisnikasusakrivene u JWT, ali za amandmane i propise imamo za to sto nam traze iz XML-a.</w:t>
+          <w:rFonts w:ascii="Times New Roman" w:eastAsia="ProximaNova-Regular" w:hAnsi="Times New Roman" w:cs="Times New Roman"/>
+          <w:color w:val="202729"/>
+          <w:sz w:val="24"/>
+          <w:szCs w:val="28"/>
+        </w:rPr>
+        <w:t xml:space="preserve">Postoje dva načina od ove vrste napada. Prvi je da se objekti indirektno referenciraju, a drugi da se objekti direktno referenciraju uz proveru prava pristupa. Naš način odbrane </w:t>
+      </w:r>
+      <w:r>
+        <w:rPr>
+          <w:rFonts w:ascii="Times New Roman" w:eastAsia="ProximaNova-Regular" w:hAnsi="Times New Roman" w:cs="Times New Roman"/>
+          <w:color w:val="202729"/>
+          <w:sz w:val="24"/>
+          <w:szCs w:val="28"/>
+          <w:lang/>
+        </w:rPr>
+        <w:t xml:space="preserve">od ovog napada jeste taj da prilikom svakog pristupa određenom resursu, proveravamo da li je korisnik ulogovan i koja su njegova prava pristupa (dakle, drugi način). </w:t>
+      </w:r>
+    </w:p>
+    <w:p>
+      <w:pPr>
+        <w:autoSpaceDE w:val="0"/>
+        <w:autoSpaceDN w:val="0"/>
+        <w:adjustRightInd w:val="0"/>
+        <w:spacing w:after="0" w:line="240" w:lineRule="auto"/>
+        <w:ind w:firstLine="720"/>
+        <w:rPr>
+          <w:rFonts w:ascii="Times New Roman" w:eastAsia="ProximaNova-Regular" w:hAnsi="Times New Roman" w:cs="Times New Roman"/>
+          <w:color w:val="202729"/>
+          <w:sz w:val="24"/>
+          <w:szCs w:val="28"/>
+        </w:rPr>
+      </w:pPr>
+      <w:r>
+        <w:rPr>
+          <w:rFonts w:ascii="Times New Roman" w:eastAsia="ProximaNova-Regular" w:hAnsi="Times New Roman" w:cs="Times New Roman"/>
+          <w:color w:val="202729"/>
+          <w:sz w:val="24"/>
+          <w:szCs w:val="28"/>
+          <w:lang/>
+        </w:rPr>
+        <w:t xml:space="preserve">U datoj aplikaciji, ovo je rešeno tako što je ulogovanom korisniku prikazano samo ono što je njemu predviđeno. Na primer, ulogovan građanin ne može uneti novi propis već može samo vršiti pretragu postojećih propisa, kao i pregled istih, odbornik ne može prihvatati akte itd. Naravno, prava pristupa se proveravaju prilikom svake akcije. Ukoliko ulogovani građanin pokuša da preko URL-a ode na određenu stranicu na kojoj nema prava pristupa, biće redirektovan. </w:t>
+      </w:r>
+    </w:p>
+    <w:p>
+      <w:pPr>
+        <w:autoSpaceDE w:val="0"/>
+        <w:autoSpaceDN w:val="0"/>
+        <w:adjustRightInd w:val="0"/>
+        <w:spacing w:after="0" w:line="240" w:lineRule="auto"/>
+        <w:rPr>
+          <w:rFonts w:ascii="Times New Roman" w:eastAsia="ProximaNova-Regular" w:hAnsi="Times New Roman" w:cs="Times New Roman"/>
+          <w:color w:val="202729"/>
+          <w:sz w:val="24"/>
+          <w:szCs w:val="28"/>
+          <w:lang/>
+        </w:rPr>
+      </w:pPr>
+      <w:r>
+        <w:rPr>
+          <w:rFonts w:ascii="Times New Roman" w:eastAsia="ProximaNova-Regular" w:hAnsi="Times New Roman" w:cs="Times New Roman"/>
+          <w:color w:val="202729"/>
+          <w:sz w:val="24"/>
+          <w:szCs w:val="28"/>
+          <w:lang/>
+        </w:rPr>
+        <w:tab/>
+        <w:t xml:space="preserve">Provera prava pristupa su konkretno implementirana na front-end-u u html stranicama (šta ulogovani korisnik sme da vidi od funkcionalnosti), kao i u </w:t>
+      </w:r>
+      <w:r>
+        <w:rPr>
+          <w:rFonts w:ascii="Times New Roman" w:eastAsia="ProximaNova-Regular" w:hAnsi="Times New Roman" w:cs="Times New Roman"/>
+          <w:color w:val="202729"/>
+          <w:sz w:val="24"/>
+          <w:szCs w:val="28"/>
+          <w:lang/>
+        </w:rPr>
+        <w:t xml:space="preserve">kontrolerima </w:t>
+      </w:r>
+      <w:r>
+        <w:rPr>
+          <w:rFonts w:ascii="Times New Roman" w:eastAsia="ProximaNova-Regular" w:hAnsi="Times New Roman" w:cs="Times New Roman"/>
+          <w:color w:val="202729"/>
+          <w:sz w:val="24"/>
+          <w:szCs w:val="28"/>
+          <w:lang/>
+        </w:rPr>
+        <w:t xml:space="preserve">u kojima se </w:t>
+      </w:r>
+      <w:r>
+        <w:rPr>
+          <w:rFonts w:ascii="Times New Roman" w:eastAsia="ProximaNova-Regular" w:hAnsi="Times New Roman" w:cs="Times New Roman"/>
+          <w:color w:val="202729"/>
+          <w:sz w:val="24"/>
+          <w:szCs w:val="28"/>
+          <w:lang/>
+        </w:rPr>
+        <w:t>proverava</w:t>
+      </w:r>
+      <w:r>
+        <w:rPr>
+          <w:rFonts w:ascii="Times New Roman" w:eastAsia="ProximaNova-Regular" w:hAnsi="Times New Roman" w:cs="Times New Roman"/>
+          <w:color w:val="202729"/>
+          <w:sz w:val="24"/>
+          <w:szCs w:val="28"/>
+          <w:lang/>
+        </w:rPr>
+        <w:t>ju</w:t>
+      </w:r>
+      <w:r>
+        <w:rPr>
+          <w:rFonts w:ascii="Times New Roman" w:eastAsia="ProximaNova-Regular" w:hAnsi="Times New Roman" w:cs="Times New Roman"/>
+          <w:color w:val="202729"/>
+          <w:sz w:val="24"/>
+          <w:szCs w:val="28"/>
+          <w:lang/>
+        </w:rPr>
+        <w:t xml:space="preserve"> prava </w:t>
+      </w:r>
+      <w:r>
+        <w:rPr>
+          <w:rFonts w:ascii="Times New Roman" w:eastAsia="ProximaNova-Regular" w:hAnsi="Times New Roman" w:cs="Times New Roman"/>
+          <w:color w:val="202729"/>
+          <w:sz w:val="24"/>
+          <w:szCs w:val="28"/>
+          <w:lang/>
+        </w:rPr>
+        <w:t>pristupa svaki put pre nego što se izvrš</w:t>
+      </w:r>
+      <w:r>
+        <w:rPr>
+          <w:rFonts w:ascii="Times New Roman" w:eastAsia="ProximaNova-Regular" w:hAnsi="Times New Roman" w:cs="Times New Roman"/>
+          <w:color w:val="202729"/>
+          <w:sz w:val="24"/>
+          <w:szCs w:val="28"/>
+          <w:lang/>
+        </w:rPr>
+        <w:t>i neki servis za dobavljanje podatak</w:t>
+      </w:r>
+      <w:r>
+        <w:rPr>
+          <w:rFonts w:ascii="Times New Roman" w:eastAsia="ProximaNova-Regular" w:hAnsi="Times New Roman" w:cs="Times New Roman"/>
+          <w:color w:val="202729"/>
+          <w:sz w:val="24"/>
+          <w:szCs w:val="28"/>
+          <w:lang/>
+        </w:rPr>
+        <w:t xml:space="preserve">a na osnovu direktnih referenci (AngularJS). </w:t>
       </w:r>
     </w:p>
     <w:p>
@@ -630,7 +761,7 @@
   <a:extraClrSchemeLst/>
   <a:extLst>
     <a:ext uri="{05A4C25C-085E-4340-85A3-A5531E510DB2}">
-      <thm15:themeFamily xmlns:thm15="http://schemas.microsoft.com/office/thememl/2012/main" xmlns="" name="Office Theme" id="{62F939B6-93AF-4DB8-9C6B-D6C7DFDC589F}" vid="{4A3C46E8-61CC-4603-A589-7422A47A8E4A}"/>
+      <thm15:themeFamily xmlns="" xmlns:thm15="http://schemas.microsoft.com/office/thememl/2012/main" name="Office Theme" id="{62F939B6-93AF-4DB8-9C6B-D6C7DFDC589F}" vid="{4A3C46E8-61CC-4603-A589-7422A47A8E4A}"/>
     </a:ext>
   </a:extLst>
 </a:theme>

</xml_diff>

<commit_message>
Uradjena sigurnosna pretnja Sensitive data exposure...
</commit_message>
<xml_diff>
--- a/OWASP_TOP_10 6-4.docx
+++ b/OWASP_TOP_10 6-4.docx
@@ -81,38 +81,61 @@
           <w:sz w:val="24"/>
           <w:szCs w:val="24"/>
         </w:rPr>
-        <w:t>TLS(HTTPS), digitalnopotpisicanje, enkripcijapodatakauradjeno.</w:t>
-      </w:r>
-    </w:p>
-    <w:p>
-      <w:pPr>
-        <w:jc w:val="both"/>
-        <w:rPr>
-          <w:rFonts w:ascii="Times New Roman" w:hAnsi="Times New Roman" w:cs="Times New Roman"/>
-          <w:sz w:val="24"/>
-          <w:szCs w:val="28"/>
-        </w:rPr>
-      </w:pPr>
-    </w:p>
-    <w:p>
-      <w:pPr>
-        <w:jc w:val="both"/>
-        <w:rPr>
-          <w:rFonts w:ascii="Times New Roman" w:eastAsia="ProximaNova-Regular" w:hAnsi="Times New Roman" w:cs="Times New Roman"/>
-          <w:b/>
-          <w:color w:val="202729"/>
-          <w:sz w:val="28"/>
-          <w:szCs w:val="28"/>
-        </w:rPr>
-      </w:pPr>
-      <w:r>
-        <w:rPr>
-          <w:rFonts w:ascii="Times New Roman" w:hAnsi="Times New Roman" w:cs="Times New Roman"/>
-          <w:b/>
-          <w:sz w:val="28"/>
-          <w:szCs w:val="28"/>
-        </w:rPr>
-        <w:t>4. Insecure direct object references</w:t>
+        <w:t>TLS(HTTPS), digitalno</w:t>
+      </w:r>
+      <w:r>
+        <w:rPr>
+          <w:rFonts w:ascii="Calibri" w:eastAsia="ProximaNova-Regular" w:hAnsi="Calibri" w:cs="ProximaNova-Regular"/>
+          <w:color w:val="202729"/>
+          <w:sz w:val="24"/>
+          <w:szCs w:val="24"/>
+        </w:rPr>
+        <w:t xml:space="preserve"> potpisiv</w:t>
+      </w:r>
+      <w:r>
+        <w:rPr>
+          <w:rFonts w:ascii="Calibri" w:eastAsia="ProximaNova-Regular" w:hAnsi="Calibri" w:cs="ProximaNova-Regular"/>
+          <w:color w:val="202729"/>
+          <w:sz w:val="24"/>
+          <w:szCs w:val="24"/>
+        </w:rPr>
+        <w:t>anje, enkripcija</w:t>
+      </w:r>
+      <w:r>
+        <w:rPr>
+          <w:rFonts w:ascii="Calibri" w:eastAsia="ProximaNova-Regular" w:hAnsi="Calibri" w:cs="ProximaNova-Regular"/>
+          <w:color w:val="202729"/>
+          <w:sz w:val="24"/>
+          <w:szCs w:val="24"/>
+        </w:rPr>
+        <w:t xml:space="preserve"> </w:t>
+      </w:r>
+      <w:r>
+        <w:rPr>
+          <w:rFonts w:ascii="Calibri" w:eastAsia="ProximaNova-Regular" w:hAnsi="Calibri" w:cs="ProximaNova-Regular"/>
+          <w:color w:val="202729"/>
+          <w:sz w:val="24"/>
+          <w:szCs w:val="24"/>
+        </w:rPr>
+        <w:t>podataka</w:t>
+      </w:r>
+      <w:r>
+        <w:rPr>
+          <w:rFonts w:ascii="Calibri" w:eastAsia="ProximaNova-Regular" w:hAnsi="Calibri" w:cs="ProximaNova-Regular"/>
+          <w:color w:val="202729"/>
+          <w:sz w:val="24"/>
+          <w:szCs w:val="24"/>
+        </w:rPr>
+        <w:t xml:space="preserve"> </w:t>
+      </w:r>
+      <w:r>
+        <w:rPr>
+          <w:rFonts w:ascii="Calibri" w:eastAsia="ProximaNova-Regular" w:hAnsi="Calibri" w:cs="ProximaNova-Regular"/>
+          <w:color w:val="202729"/>
+          <w:sz w:val="24"/>
+          <w:szCs w:val="24"/>
+        </w:rPr>
+        <w:t>uradjeno.</w:t>
       </w:r>
     </w:p>
     <w:p>
@@ -122,19 +145,217 @@
         <w:adjustRightInd w:val="0"/>
         <w:spacing w:after="0" w:line="240" w:lineRule="auto"/>
         <w:rPr>
-          <w:rFonts w:ascii="Times New Roman" w:eastAsia="ProximaNova-Regular" w:hAnsi="Times New Roman" w:cs="Times New Roman"/>
-          <w:color w:val="202729"/>
-          <w:sz w:val="24"/>
-          <w:szCs w:val="28"/>
-          <w:lang/>
-        </w:rPr>
-      </w:pPr>
-      <w:r>
+          <w:rFonts w:ascii="Calibri" w:eastAsia="ProximaNova-Regular" w:hAnsi="Calibri" w:cs="ProximaNova-Regular"/>
+          <w:color w:val="202729"/>
+          <w:sz w:val="24"/>
+          <w:szCs w:val="24"/>
+          <w:lang/>
+        </w:rPr>
+      </w:pPr>
+      <w:r>
+        <w:rPr>
+          <w:rFonts w:ascii="Calibri" w:eastAsia="ProximaNova-Regular" w:hAnsi="Calibri" w:cs="ProximaNova-Regular"/>
+          <w:color w:val="202729"/>
+          <w:sz w:val="24"/>
+          <w:szCs w:val="24"/>
+        </w:rPr>
+        <w:tab/>
+      </w:r>
+      <w:r>
+        <w:rPr>
+          <w:rFonts w:ascii="Calibri" w:eastAsia="ProximaNova-Regular" w:hAnsi="Calibri" w:cs="ProximaNova-Regular"/>
+          <w:color w:val="202729"/>
+          <w:sz w:val="24"/>
+          <w:szCs w:val="24"/>
+        </w:rPr>
+        <w:t>Ovi sigurnosni propusti, koji se javljaju prilikom izlaganja osetljivih podataka, re</w:t>
+      </w:r>
+      <w:r>
+        <w:rPr>
+          <w:rFonts w:ascii="Calibri" w:eastAsia="ProximaNova-Regular" w:hAnsi="Calibri" w:cs="ProximaNova-Regular"/>
+          <w:color w:val="202729"/>
+          <w:sz w:val="24"/>
+          <w:szCs w:val="24"/>
+          <w:lang/>
+        </w:rPr>
+        <w:t>šeni su tako što je koršćen HTTPS</w:t>
+      </w:r>
+      <w:r>
+        <w:rPr>
+          <w:rFonts w:ascii="Calibri" w:eastAsia="ProximaNova-Regular" w:hAnsi="Calibri" w:cs="ProximaNova-Regular"/>
+          <w:color w:val="202729"/>
+          <w:sz w:val="24"/>
+          <w:szCs w:val="24"/>
+          <w:lang/>
+        </w:rPr>
+        <w:t xml:space="preserve"> (TLS)</w:t>
+      </w:r>
+      <w:r>
+        <w:rPr>
+          <w:rFonts w:ascii="Calibri" w:eastAsia="ProximaNova-Regular" w:hAnsi="Calibri" w:cs="ProximaNova-Regular"/>
+          <w:color w:val="202729"/>
+          <w:sz w:val="24"/>
+          <w:szCs w:val="24"/>
+          <w:lang/>
+        </w:rPr>
+        <w:t xml:space="preserve"> protokol, kako bi se obezbedila enkripcija podataka koji se šalju. Što se tiče lozinki koji se </w:t>
+      </w:r>
+      <w:r>
+        <w:rPr>
+          <w:rFonts w:ascii="Calibri" w:eastAsia="ProximaNova-Regular" w:hAnsi="Calibri" w:cs="ProximaNova-Regular"/>
+          <w:color w:val="202729"/>
+          <w:sz w:val="24"/>
+          <w:szCs w:val="24"/>
+          <w:lang/>
+        </w:rPr>
+        <w:t>čuvaju u bazi, one su heširane i za to je korišćen ALGORITAM.</w:t>
+      </w:r>
+    </w:p>
+    <w:p>
+      <w:pPr>
+        <w:autoSpaceDE w:val="0"/>
+        <w:autoSpaceDN w:val="0"/>
+        <w:adjustRightInd w:val="0"/>
+        <w:spacing w:after="0" w:line="240" w:lineRule="auto"/>
+        <w:rPr>
+          <w:rFonts w:ascii="Calibri" w:eastAsia="ProximaNova-Regular" w:hAnsi="Calibri" w:cs="ProximaNova-Regular"/>
+          <w:color w:val="202729"/>
+          <w:sz w:val="24"/>
+          <w:szCs w:val="24"/>
+          <w:lang/>
+        </w:rPr>
+      </w:pPr>
+    </w:p>
+    <w:p>
+      <w:pPr>
+        <w:autoSpaceDE w:val="0"/>
+        <w:autoSpaceDN w:val="0"/>
+        <w:adjustRightInd w:val="0"/>
+        <w:spacing w:after="0" w:line="240" w:lineRule="auto"/>
+        <w:rPr>
+          <w:rFonts w:ascii="Calibri" w:eastAsia="ProximaNova-Regular" w:hAnsi="Calibri" w:cs="ProximaNova-Regular"/>
+          <w:color w:val="202729"/>
+          <w:sz w:val="24"/>
+          <w:szCs w:val="24"/>
+          <w:lang/>
+        </w:rPr>
+      </w:pPr>
+      <w:r>
+        <w:rPr>
+          <w:rFonts w:ascii="Calibri" w:eastAsia="ProximaNova-Regular" w:hAnsi="Calibri" w:cs="ProximaNova-Regular"/>
+          <w:color w:val="202729"/>
+          <w:sz w:val="24"/>
+          <w:szCs w:val="24"/>
+          <w:lang/>
+        </w:rPr>
+        <w:t>Formirani dokumenti (propis, amandman itd.) koji se čuvaju u bazi, čuvaju se potpisani i enkriptovani, kao još jedan vid rešenja na dati sigurnosni propust. Za to su korišćeni jaki i noviji kriptografski algoritmi.</w:t>
+      </w:r>
+    </w:p>
+    <w:p>
+      <w:pPr>
+        <w:autoSpaceDE w:val="0"/>
+        <w:autoSpaceDN w:val="0"/>
+        <w:adjustRightInd w:val="0"/>
+        <w:spacing w:after="0" w:line="240" w:lineRule="auto"/>
+        <w:rPr>
+          <w:rFonts w:ascii="Calibri" w:eastAsia="ProximaNova-Regular" w:hAnsi="Calibri" w:cs="ProximaNova-Regular"/>
+          <w:color w:val="202729"/>
+          <w:sz w:val="24"/>
+          <w:szCs w:val="24"/>
+          <w:lang/>
+        </w:rPr>
+      </w:pPr>
+      <w:r>
+        <w:rPr>
+          <w:rFonts w:ascii="Calibri" w:eastAsia="ProximaNova-Regular" w:hAnsi="Calibri" w:cs="ProximaNova-Regular"/>
+          <w:color w:val="202729"/>
+          <w:sz w:val="24"/>
+          <w:szCs w:val="24"/>
+          <w:lang/>
+        </w:rPr>
+        <w:t xml:space="preserve">Postoje još neke </w:t>
+      </w:r>
+      <w:r>
+        <w:rPr>
+          <w:rFonts w:ascii="Calibri" w:eastAsia="ProximaNova-Regular" w:hAnsi="Calibri" w:cs="ProximaNova-Regular"/>
+          <w:color w:val="202729"/>
+          <w:sz w:val="24"/>
+          <w:szCs w:val="24"/>
+          <w:lang/>
+        </w:rPr>
+        <w:t>mere zaštite</w:t>
+      </w:r>
+      <w:r>
+        <w:rPr>
+          <w:rFonts w:ascii="Calibri" w:eastAsia="ProximaNova-Regular" w:hAnsi="Calibri" w:cs="ProximaNova-Regular"/>
+          <w:color w:val="202729"/>
+          <w:sz w:val="24"/>
+          <w:szCs w:val="24"/>
+          <w:lang/>
+        </w:rPr>
+        <w:t>, koje je neophodno uzeti u obzir, a nisu korišćene u ovoj aplikaciji... Na primer,</w:t>
+      </w:r>
+      <w:r>
+        <w:rPr>
+          <w:rFonts w:ascii="Calibri" w:eastAsia="ProximaNova-Regular" w:hAnsi="Calibri" w:cs="ProximaNova-Regular"/>
+          <w:color w:val="202729"/>
+          <w:sz w:val="24"/>
+          <w:szCs w:val="24"/>
+          <w:lang/>
+        </w:rPr>
+        <w:t xml:space="preserve"> neophodno je isključiti autocomlete u formama kod prikupljanja osetljivih informacija, takođe je neophodno i isključiti keširanje stranica koje sadrže osetljive informacije.</w:t>
+      </w:r>
+    </w:p>
+    <w:p>
+      <w:pPr>
+        <w:jc w:val="both"/>
+        <w:rPr>
+          <w:rFonts w:ascii="Times New Roman" w:hAnsi="Times New Roman" w:cs="Times New Roman"/>
+          <w:sz w:val="24"/>
+          <w:szCs w:val="28"/>
+        </w:rPr>
+      </w:pPr>
+    </w:p>
+    <w:p>
+      <w:pPr>
+        <w:jc w:val="both"/>
         <w:rPr>
           <w:rFonts w:ascii="Times New Roman" w:eastAsia="ProximaNova-Regular" w:hAnsi="Times New Roman" w:cs="Times New Roman"/>
           <w:b/>
           <w:color w:val="202729"/>
           <w:sz w:val="28"/>
+          <w:szCs w:val="28"/>
+        </w:rPr>
+      </w:pPr>
+      <w:r>
+        <w:rPr>
+          <w:rFonts w:ascii="Times New Roman" w:hAnsi="Times New Roman" w:cs="Times New Roman"/>
+          <w:b/>
+          <w:sz w:val="28"/>
+          <w:szCs w:val="28"/>
+        </w:rPr>
+        <w:t>4. Insecure direct object references</w:t>
+      </w:r>
+    </w:p>
+    <w:p>
+      <w:pPr>
+        <w:autoSpaceDE w:val="0"/>
+        <w:autoSpaceDN w:val="0"/>
+        <w:adjustRightInd w:val="0"/>
+        <w:spacing w:after="0" w:line="240" w:lineRule="auto"/>
+        <w:rPr>
+          <w:rFonts w:ascii="Times New Roman" w:eastAsia="ProximaNova-Regular" w:hAnsi="Times New Roman" w:cs="Times New Roman"/>
+          <w:color w:val="202729"/>
+          <w:sz w:val="24"/>
+          <w:szCs w:val="28"/>
+        </w:rPr>
+      </w:pPr>
+      <w:r>
+        <w:rPr>
+          <w:rFonts w:ascii="Times New Roman" w:eastAsia="ProximaNova-Regular" w:hAnsi="Times New Roman" w:cs="Times New Roman"/>
+          <w:b/>
+          <w:color w:val="202729"/>
+          <w:sz w:val="28"/>
           <w:szCs w:val="24"/>
         </w:rPr>
         <w:tab/>
@@ -146,17 +367,7 @@
           <w:sz w:val="24"/>
           <w:szCs w:val="28"/>
         </w:rPr>
-        <w:t xml:space="preserve">Postoje dva načina od ove vrste napada. Prvi je da se objekti indirektno referenciraju, a drugi da se objekti direktno referenciraju uz proveru prava pristupa. Naš način odbrane </w:t>
-      </w:r>
-      <w:r>
-        <w:rPr>
-          <w:rFonts w:ascii="Times New Roman" w:eastAsia="ProximaNova-Regular" w:hAnsi="Times New Roman" w:cs="Times New Roman"/>
-          <w:color w:val="202729"/>
-          <w:sz w:val="24"/>
-          <w:szCs w:val="28"/>
-          <w:lang/>
-        </w:rPr>
-        <w:t xml:space="preserve">od ovog napada jeste taj da prilikom svakog pristupa određenom resursu, proveravamo da li je korisnik ulogovan i koja su njegova prava pristupa (dakle, drugi način). </w:t>
+        <w:t xml:space="preserve">Postoje dva načina od ove vrste napada. Prvi je da se objekti indirektno referenciraju, a drugi da se objekti direktno referenciraju uz proveru prava pristupa. Naš način odbrane od ovog napada jeste taj da prilikom svakog pristupa određenom resursu, proveravamo da li je korisnik ulogovan i koja su njegova prava pristupa (dakle, drugi način). </w:t>
       </w:r>
     </w:p>
     <w:p>
@@ -179,7 +390,6 @@
           <w:color w:val="202729"/>
           <w:sz w:val="24"/>
           <w:szCs w:val="28"/>
-          <w:lang/>
         </w:rPr>
         <w:t xml:space="preserve">U datoj aplikaciji, ovo je rešeno tako što je ulogovanom korisniku prikazano samo ono što je njemu predviđeno. Na primer, ulogovan građanin ne može uneti novi propis već može samo vršiti pretragu postojećih propisa, kao i pregled istih, odbornik ne može prihvatati akte itd. Naravno, prava pristupa se proveravaju prilikom svake akcije. Ukoliko ulogovani građanin pokuša da preko URL-a ode na određenu stranicu na kojoj nema prava pristupa, biće redirektovan. </w:t>
       </w:r>
@@ -195,16 +405,14 @@
           <w:color w:val="202729"/>
           <w:sz w:val="24"/>
           <w:szCs w:val="28"/>
-          <w:lang/>
-        </w:rPr>
-      </w:pPr>
-      <w:r>
-        <w:rPr>
-          <w:rFonts w:ascii="Times New Roman" w:eastAsia="ProximaNova-Regular" w:hAnsi="Times New Roman" w:cs="Times New Roman"/>
-          <w:color w:val="202729"/>
-          <w:sz w:val="24"/>
-          <w:szCs w:val="28"/>
-          <w:lang/>
+        </w:rPr>
+      </w:pPr>
+      <w:r>
+        <w:rPr>
+          <w:rFonts w:ascii="Times New Roman" w:eastAsia="ProximaNova-Regular" w:hAnsi="Times New Roman" w:cs="Times New Roman"/>
+          <w:color w:val="202729"/>
+          <w:sz w:val="24"/>
+          <w:szCs w:val="28"/>
         </w:rPr>
         <w:tab/>
         <w:t xml:space="preserve">Provera prava pristupa su konkretno implementirana na front-end-u u html stranicama (šta ulogovani korisnik sme da vidi od funkcionalnosti), kao i u </w:t>
@@ -215,7 +423,6 @@
           <w:color w:val="202729"/>
           <w:sz w:val="24"/>
           <w:szCs w:val="28"/>
-          <w:lang/>
         </w:rPr>
         <w:t xml:space="preserve">kontrolerima </w:t>
       </w:r>
@@ -225,7 +432,6 @@
           <w:color w:val="202729"/>
           <w:sz w:val="24"/>
           <w:szCs w:val="28"/>
-          <w:lang/>
         </w:rPr>
         <w:t xml:space="preserve">u kojima se </w:t>
       </w:r>
@@ -235,7 +441,6 @@
           <w:color w:val="202729"/>
           <w:sz w:val="24"/>
           <w:szCs w:val="28"/>
-          <w:lang/>
         </w:rPr>
         <w:t>proverava</w:t>
       </w:r>
@@ -245,7 +450,6 @@
           <w:color w:val="202729"/>
           <w:sz w:val="24"/>
           <w:szCs w:val="28"/>
-          <w:lang/>
         </w:rPr>
         <w:t>ju</w:t>
       </w:r>
@@ -255,7 +459,6 @@
           <w:color w:val="202729"/>
           <w:sz w:val="24"/>
           <w:szCs w:val="28"/>
-          <w:lang/>
         </w:rPr>
         <w:t xml:space="preserve"> prava </w:t>
       </w:r>
@@ -265,7 +468,6 @@
           <w:color w:val="202729"/>
           <w:sz w:val="24"/>
           <w:szCs w:val="28"/>
-          <w:lang/>
         </w:rPr>
         <w:t>pristupa svaki put pre nego što se izvrš</w:t>
       </w:r>
@@ -275,7 +477,6 @@
           <w:color w:val="202729"/>
           <w:sz w:val="24"/>
           <w:szCs w:val="28"/>
-          <w:lang/>
         </w:rPr>
         <w:t>i neki servis za dobavljanje podatak</w:t>
       </w:r>
@@ -285,7 +486,6 @@
           <w:color w:val="202729"/>
           <w:sz w:val="24"/>
           <w:szCs w:val="28"/>
-          <w:lang/>
         </w:rPr>
         <w:t xml:space="preserve">a na osnovu direktnih referenci (AngularJS). </w:t>
       </w:r>
@@ -761,7 +961,7 @@
   <a:extraClrSchemeLst/>
   <a:extLst>
     <a:ext uri="{05A4C25C-085E-4340-85A3-A5531E510DB2}">
-      <thm15:themeFamily xmlns="" xmlns:thm15="http://schemas.microsoft.com/office/thememl/2012/main" name="Office Theme" id="{62F939B6-93AF-4DB8-9C6B-D6C7DFDC589F}" vid="{4A3C46E8-61CC-4603-A589-7422A47A8E4A}"/>
+      <thm15:themeFamily xmlns:thm15="http://schemas.microsoft.com/office/thememl/2012/main" xmlns="" name="Office Theme" id="{62F939B6-93AF-4DB8-9C6B-D6C7DFDC589F}" vid="{4A3C46E8-61CC-4603-A589-7422A47A8E4A}"/>
     </a:ext>
   </a:extLst>
 </a:theme>

</xml_diff>